<commit_message>
update RF và power
</commit_message>
<xml_diff>
--- a/Chuong_2.docx
+++ b/Chuong_2.docx
@@ -10279,8 +10279,6 @@
         </w:rPr>
         <w:t>Nạp chương trình trực tiếp qua cổng USB từ phần mềm adruino IDE</w:t>
       </w:r>
-      <w:bookmarkStart w:id="0" w:name="_GoBack"/>
-      <w:bookmarkEnd w:id="0"/>
     </w:p>
     <w:p>
       <w:pPr>
@@ -10314,89 +10312,917 @@
     </w:p>
     <w:p>
       <w:pPr>
+        <w:pStyle w:val="ListParagraph"/>
+        <w:numPr>
+          <w:ilvl w:val="0"/>
+          <w:numId w:val="3"/>
+        </w:numPr>
+        <w:spacing w:line="240" w:lineRule="auto"/>
+        <w:jc w:val="both"/>
+        <w:rPr>
+          <w:rFonts w:ascii="Times New Roman" w:eastAsia="Times New Roman" w:hAnsi="Times New Roman" w:cs="Times New Roman"/>
+          <w:color w:val="000000"/>
+          <w:sz w:val="28"/>
+          <w:szCs w:val="28"/>
+          <w:lang w:val="sv-SE" w:eastAsia="x-none"/>
+        </w:rPr>
+      </w:pPr>
+      <w:r>
+        <w:rPr>
+          <w:rFonts w:ascii="Times New Roman" w:eastAsia="Times New Roman" w:hAnsi="Times New Roman" w:cs="Times New Roman"/>
+          <w:color w:val="000000"/>
+          <w:sz w:val="28"/>
+          <w:szCs w:val="28"/>
+          <w:lang w:val="sv-SE" w:eastAsia="x-none"/>
+        </w:rPr>
+        <w:t>Mạch thu phát điều khiển từ xa có tác dụng truyền lệnh đi</w:t>
+      </w:r>
+      <w:r>
+        <w:rPr>
+          <w:rFonts w:ascii="Times New Roman" w:eastAsia="Times New Roman" w:hAnsi="Times New Roman" w:cs="Times New Roman"/>
+          <w:color w:val="000000"/>
+          <w:sz w:val="28"/>
+          <w:szCs w:val="28"/>
+          <w:lang w:val="sv-SE" w:eastAsia="x-none"/>
+        </w:rPr>
+        <w:t xml:space="preserve">ều khiển từ máy tính đến robot và truyền tín hiệu phản hồi từ các cảm biến đặt trên robot về máy tính. Vì làm việc trong quân sự yêu cầu độ ổn định cao.Vì yêu cầu trên nhóm đề tài sử dụng module RF </w:t>
+      </w:r>
+    </w:p>
+    <w:p>
+      <w:pPr>
+        <w:pStyle w:val="ListParagraph"/>
+        <w:numPr>
+          <w:ilvl w:val="0"/>
+          <w:numId w:val="3"/>
+        </w:numPr>
+        <w:spacing w:line="240" w:lineRule="auto"/>
+        <w:jc w:val="both"/>
+        <w:rPr>
+          <w:rFonts w:ascii="Times New Roman" w:eastAsia="Times New Roman" w:hAnsi="Times New Roman" w:cs="Times New Roman"/>
+          <w:color w:val="000000"/>
+          <w:sz w:val="28"/>
+          <w:szCs w:val="28"/>
+          <w:lang w:val="sv-SE" w:eastAsia="x-none"/>
+        </w:rPr>
+      </w:pPr>
+      <w:r>
+        <w:rPr>
+          <w:rFonts w:ascii="Times New Roman" w:eastAsia="Times New Roman" w:hAnsi="Times New Roman" w:cs="Times New Roman"/>
+          <w:noProof/>
+          <w:color w:val="000000"/>
+          <w:sz w:val="28"/>
+          <w:szCs w:val="28"/>
+        </w:rPr>
+        <w:lastRenderedPageBreak/>
+        <w:drawing>
+          <wp:inline distT="0" distB="0" distL="0" distR="0">
+            <wp:extent cx="2592125" cy="2405746"/>
+            <wp:effectExtent l="0" t="0" r="0" b="0"/>
+            <wp:docPr id="9" name="Picture 9"/>
+            <wp:cNvGraphicFramePr>
+              <a:graphicFrameLocks xmlns:a="http://schemas.openxmlformats.org/drawingml/2006/main" noChangeAspect="1"/>
+            </wp:cNvGraphicFramePr>
+            <a:graphic xmlns:a="http://schemas.openxmlformats.org/drawingml/2006/main">
+              <a:graphicData uri="http://schemas.openxmlformats.org/drawingml/2006/picture">
+                <pic:pic xmlns:pic="http://schemas.openxmlformats.org/drawingml/2006/picture">
+                  <pic:nvPicPr>
+                    <pic:cNvPr id="0" name="0000669_module-thu-phat-rf-uart-cc1101-433mhz-khoang-cach-200m.jpeg"/>
+                    <pic:cNvPicPr/>
+                  </pic:nvPicPr>
+                  <pic:blipFill>
+                    <a:blip r:embed="rId15" cstate="print">
+                      <a:extLst>
+                        <a:ext uri="{28A0092B-C50C-407E-A947-70E740481C1C}">
+                          <a14:useLocalDpi xmlns:a14="http://schemas.microsoft.com/office/drawing/2010/main" val="0"/>
+                        </a:ext>
+                      </a:extLst>
+                    </a:blip>
+                    <a:stretch>
+                      <a:fillRect/>
+                    </a:stretch>
+                  </pic:blipFill>
+                  <pic:spPr>
+                    <a:xfrm>
+                      <a:off x="0" y="0"/>
+                      <a:ext cx="2592221" cy="2405835"/>
+                    </a:xfrm>
+                    <a:prstGeom prst="rect">
+                      <a:avLst/>
+                    </a:prstGeom>
+                  </pic:spPr>
+                </pic:pic>
+              </a:graphicData>
+            </a:graphic>
+          </wp:inline>
+        </w:drawing>
+      </w:r>
+      <w:r>
+        <w:rPr>
+          <w:rFonts w:ascii="Times New Roman" w:eastAsia="Times New Roman" w:hAnsi="Times New Roman" w:cs="Times New Roman"/>
+          <w:noProof/>
+          <w:color w:val="000000"/>
+          <w:sz w:val="28"/>
+          <w:szCs w:val="28"/>
+        </w:rPr>
+        <w:drawing>
+          <wp:inline distT="0" distB="0" distL="0" distR="0">
+            <wp:extent cx="2759102" cy="2441050"/>
+            <wp:effectExtent l="0" t="0" r="3175" b="0"/>
+            <wp:docPr id="11" name="Picture 11"/>
+            <wp:cNvGraphicFramePr>
+              <a:graphicFrameLocks xmlns:a="http://schemas.openxmlformats.org/drawingml/2006/main" noChangeAspect="1"/>
+            </wp:cNvGraphicFramePr>
+            <a:graphic xmlns:a="http://schemas.openxmlformats.org/drawingml/2006/main">
+              <a:graphicData uri="http://schemas.openxmlformats.org/drawingml/2006/picture">
+                <pic:pic xmlns:pic="http://schemas.openxmlformats.org/drawingml/2006/picture">
+                  <pic:nvPicPr>
+                    <pic:cNvPr id="0" name="3636_P_1421027715342.jpg"/>
+                    <pic:cNvPicPr/>
+                  </pic:nvPicPr>
+                  <pic:blipFill>
+                    <a:blip r:embed="rId16">
+                      <a:extLst>
+                        <a:ext uri="{28A0092B-C50C-407E-A947-70E740481C1C}">
+                          <a14:useLocalDpi xmlns:a14="http://schemas.microsoft.com/office/drawing/2010/main" val="0"/>
+                        </a:ext>
+                      </a:extLst>
+                    </a:blip>
+                    <a:stretch>
+                      <a:fillRect/>
+                    </a:stretch>
+                  </pic:blipFill>
+                  <pic:spPr>
+                    <a:xfrm>
+                      <a:off x="0" y="0"/>
+                      <a:ext cx="2757259" cy="2439419"/>
+                    </a:xfrm>
+                    <a:prstGeom prst="rect">
+                      <a:avLst/>
+                    </a:prstGeom>
+                  </pic:spPr>
+                </pic:pic>
+              </a:graphicData>
+            </a:graphic>
+          </wp:inline>
+        </w:drawing>
+      </w:r>
+    </w:p>
+    <w:p>
+      <w:pPr>
+        <w:pStyle w:val="ListParagraph"/>
+        <w:spacing w:line="240" w:lineRule="auto"/>
+        <w:jc w:val="center"/>
+        <w:rPr>
+          <w:rFonts w:ascii="Times New Roman" w:eastAsia="Times New Roman" w:hAnsi="Times New Roman" w:cs="Times New Roman"/>
+          <w:color w:val="000000"/>
+          <w:sz w:val="28"/>
+          <w:szCs w:val="28"/>
+          <w:lang w:val="sv-SE" w:eastAsia="x-none"/>
+        </w:rPr>
+      </w:pPr>
+      <w:r>
+        <w:rPr>
+          <w:rFonts w:ascii="Times New Roman" w:eastAsia="Times New Roman" w:hAnsi="Times New Roman" w:cs="Times New Roman"/>
+          <w:color w:val="000000"/>
+          <w:sz w:val="28"/>
+          <w:szCs w:val="28"/>
+          <w:lang w:val="sv-SE" w:eastAsia="x-none"/>
+        </w:rPr>
+        <w:t>Hình 2.2 module thu phát UART</w:t>
+      </w:r>
+    </w:p>
+    <w:p>
+      <w:pPr>
         <w:spacing w:line="240" w:lineRule="auto"/>
         <w:ind w:left="720"/>
-        <w:jc w:val="both"/>
-        <w:rPr>
-          <w:rFonts w:ascii="Times New Roman" w:eastAsia="Times New Roman" w:hAnsi="Times New Roman" w:cs="Times New Roman"/>
-          <w:color w:val="000000"/>
-          <w:sz w:val="28"/>
-          <w:szCs w:val="28"/>
-          <w:lang w:val="sv-SE" w:eastAsia="x-none"/>
-        </w:rPr>
-      </w:pPr>
-      <w:r>
-        <w:rPr>
-          <w:rFonts w:ascii="Times New Roman" w:eastAsia="Times New Roman" w:hAnsi="Times New Roman" w:cs="Times New Roman"/>
-          <w:color w:val="000000"/>
-          <w:sz w:val="28"/>
-          <w:szCs w:val="28"/>
-          <w:lang w:val="sv-SE" w:eastAsia="x-none"/>
-        </w:rPr>
-        <w:t>Sơ đồ nguyên lý</w:t>
+        <w:rPr>
+          <w:rFonts w:ascii="Times New Roman" w:hAnsi="Times New Roman" w:cs="Times New Roman"/>
+          <w:color w:val="000000"/>
+          <w:sz w:val="28"/>
+          <w:szCs w:val="28"/>
+          <w:shd w:val="clear" w:color="auto" w:fill="FFFFFF"/>
+        </w:rPr>
+      </w:pPr>
+      <w:r>
+        <w:rPr>
+          <w:rFonts w:ascii="Times New Roman" w:hAnsi="Times New Roman" w:cs="Times New Roman"/>
+          <w:color w:val="000000"/>
+          <w:sz w:val="28"/>
+          <w:szCs w:val="28"/>
+          <w:shd w:val="clear" w:color="auto" w:fill="FFFFFF"/>
+        </w:rPr>
+        <w:t>- Điện áp hoạt động: 3.3-5V</w:t>
+      </w:r>
+      <w:r>
+        <w:rPr>
+          <w:rFonts w:ascii="Times New Roman" w:hAnsi="Times New Roman" w:cs="Times New Roman"/>
+          <w:color w:val="000000"/>
+          <w:sz w:val="28"/>
+          <w:szCs w:val="28"/>
+        </w:rPr>
+        <w:br/>
+      </w:r>
+      <w:r>
+        <w:rPr>
+          <w:rFonts w:ascii="Times New Roman" w:hAnsi="Times New Roman" w:cs="Times New Roman"/>
+          <w:color w:val="000000"/>
+          <w:sz w:val="28"/>
+          <w:szCs w:val="28"/>
+          <w:shd w:val="clear" w:color="auto" w:fill="FFFFFF"/>
+        </w:rPr>
+        <w:t>- Khoảng cách hoạt động: 1-40M</w:t>
+      </w:r>
+      <w:r>
+        <w:rPr>
+          <w:rFonts w:ascii="Times New Roman" w:hAnsi="Times New Roman" w:cs="Times New Roman"/>
+          <w:color w:val="000000"/>
+          <w:sz w:val="28"/>
+          <w:szCs w:val="28"/>
+        </w:rPr>
+        <w:br/>
+      </w:r>
+      <w:r>
+        <w:rPr>
+          <w:rFonts w:ascii="Times New Roman" w:hAnsi="Times New Roman" w:cs="Times New Roman"/>
+          <w:color w:val="000000"/>
+          <w:sz w:val="28"/>
+          <w:szCs w:val="28"/>
+          <w:shd w:val="clear" w:color="auto" w:fill="FFFFFF"/>
+        </w:rPr>
+        <w:t>- Kích thước: 27.8x14.4x4MM</w:t>
+      </w:r>
+      <w:r>
+        <w:rPr>
+          <w:rFonts w:ascii="Times New Roman" w:hAnsi="Times New Roman" w:cs="Times New Roman"/>
+          <w:color w:val="000000"/>
+          <w:sz w:val="28"/>
+          <w:szCs w:val="28"/>
+        </w:rPr>
+        <w:br/>
+      </w:r>
+      <w:r>
+        <w:rPr>
+          <w:rFonts w:ascii="Times New Roman" w:hAnsi="Times New Roman" w:cs="Times New Roman"/>
+          <w:color w:val="000000"/>
+          <w:sz w:val="28"/>
+          <w:szCs w:val="28"/>
+          <w:shd w:val="clear" w:color="auto" w:fill="FFFFFF"/>
+        </w:rPr>
+        <w:t>- Tần số: 433Mhz</w:t>
+      </w:r>
+      <w:r>
+        <w:rPr>
+          <w:rFonts w:ascii="Times New Roman" w:hAnsi="Times New Roman" w:cs="Times New Roman"/>
+          <w:color w:val="000000"/>
+          <w:sz w:val="28"/>
+          <w:szCs w:val="28"/>
+        </w:rPr>
+        <w:br/>
+      </w:r>
+      <w:r>
+        <w:rPr>
+          <w:rFonts w:ascii="Times New Roman" w:hAnsi="Times New Roman" w:cs="Times New Roman"/>
+          <w:color w:val="000000"/>
+          <w:sz w:val="28"/>
+          <w:szCs w:val="28"/>
+          <w:shd w:val="clear" w:color="auto" w:fill="FFFFFF"/>
+        </w:rPr>
+        <w:t>- Tốc độ mặc định: 9600</w:t>
+      </w:r>
+      <w:r>
+        <w:rPr>
+          <w:rFonts w:ascii="Times New Roman" w:hAnsi="Times New Roman" w:cs="Times New Roman"/>
+          <w:color w:val="000000"/>
+          <w:sz w:val="28"/>
+          <w:szCs w:val="28"/>
+        </w:rPr>
+        <w:br/>
+      </w:r>
+      <w:r>
+        <w:rPr>
+          <w:rFonts w:ascii="Times New Roman" w:hAnsi="Times New Roman" w:cs="Times New Roman"/>
+          <w:color w:val="000000"/>
+          <w:sz w:val="28"/>
+          <w:szCs w:val="28"/>
+          <w:shd w:val="clear" w:color="auto" w:fill="FFFFFF"/>
+        </w:rPr>
+        <w:t>- Anten theo mạch ( Loại 1)</w:t>
+      </w:r>
+    </w:p>
+    <w:p>
+      <w:pPr>
+        <w:shd w:val="clear" w:color="auto" w:fill="FFFFFF"/>
+        <w:spacing w:after="0" w:line="240" w:lineRule="auto"/>
+        <w:ind w:left="567"/>
+        <w:rPr>
+          <w:rFonts w:ascii="Times New Roman" w:eastAsia="Times New Roman" w:hAnsi="Times New Roman" w:cs="Times New Roman"/>
+          <w:color w:val="000000"/>
+          <w:sz w:val="28"/>
+          <w:szCs w:val="28"/>
+        </w:rPr>
+      </w:pPr>
+      <w:r>
+        <w:rPr>
+          <w:rFonts w:ascii="Times New Roman" w:eastAsia="Times New Roman" w:hAnsi="Times New Roman" w:cs="Times New Roman"/>
+          <w:color w:val="000000"/>
+          <w:sz w:val="28"/>
+          <w:szCs w:val="28"/>
+        </w:rPr>
+        <w:t>Vai trò của các mô-đun là để thay thế các kết nối nối tiếp dây giữa hai thiết bị, để đạt được truyền tải dữ liệu không dây. </w:t>
+      </w:r>
+    </w:p>
+    <w:p>
+      <w:pPr>
+        <w:shd w:val="clear" w:color="auto" w:fill="FFFFFF"/>
+        <w:spacing w:after="0" w:line="240" w:lineRule="auto"/>
+        <w:ind w:left="567"/>
+        <w:rPr>
+          <w:rFonts w:ascii="Times New Roman" w:eastAsia="Times New Roman" w:hAnsi="Times New Roman" w:cs="Times New Roman"/>
+          <w:color w:val="000000"/>
+          <w:sz w:val="28"/>
+          <w:szCs w:val="28"/>
+        </w:rPr>
+      </w:pPr>
+      <w:r>
+        <w:rPr>
+          <w:rFonts w:ascii="Times New Roman" w:eastAsia="Times New Roman" w:hAnsi="Times New Roman" w:cs="Times New Roman"/>
+          <w:color w:val="000000"/>
+          <w:sz w:val="28"/>
+          <w:szCs w:val="28"/>
+        </w:rPr>
+        <w:t>   Modules thường được sử dụng theo cặp, với chế độ song công một . Một cặp module, tốc độ truyền và các kênh thông tin liên lạc phải được thiết lập cùng nhau. Nếu có nhiều module trên, thiết lập kênh là rất cần thiết, bởi vì số lượng các kênh giữa các mô-đun , các dữ liệu được truyền đi phải tách biệt nhau.</w:t>
+      </w:r>
+    </w:p>
+    <w:p>
+      <w:pPr>
+        <w:shd w:val="clear" w:color="auto" w:fill="FFFFFF"/>
+        <w:spacing w:after="0" w:line="240" w:lineRule="auto"/>
+        <w:ind w:left="567"/>
+        <w:rPr>
+          <w:rFonts w:ascii="Times New Roman" w:eastAsia="Times New Roman" w:hAnsi="Times New Roman" w:cs="Times New Roman"/>
+          <w:color w:val="000000"/>
+          <w:sz w:val="28"/>
+          <w:szCs w:val="28"/>
+        </w:rPr>
+      </w:pPr>
+      <w:r>
+        <w:rPr>
+          <w:rFonts w:ascii="Times New Roman" w:eastAsia="Times New Roman" w:hAnsi="Times New Roman" w:cs="Times New Roman"/>
+          <w:color w:val="000000"/>
+          <w:sz w:val="28"/>
+          <w:szCs w:val="28"/>
+        </w:rPr>
+        <w:t>   Để thiết lập chế độ mặc định cho Module các bạn nối chân SET xuống GND trước khi cấp nguồn, sau khi cấp nguồn Module sẽ Reset về chế độ mặc định:</w:t>
+      </w:r>
+    </w:p>
+    <w:p>
+      <w:pPr>
+        <w:shd w:val="clear" w:color="auto" w:fill="FFFFFF"/>
+        <w:spacing w:after="0" w:line="240" w:lineRule="auto"/>
+        <w:ind w:left="567"/>
+        <w:rPr>
+          <w:rFonts w:ascii="Times New Roman" w:eastAsia="Times New Roman" w:hAnsi="Times New Roman" w:cs="Times New Roman"/>
+          <w:color w:val="000000"/>
+          <w:sz w:val="28"/>
+          <w:szCs w:val="28"/>
+        </w:rPr>
+      </w:pPr>
+      <w:r>
+        <w:rPr>
+          <w:rFonts w:ascii="Times New Roman" w:eastAsia="Times New Roman" w:hAnsi="Times New Roman" w:cs="Times New Roman"/>
+          <w:color w:val="000000"/>
+          <w:sz w:val="28"/>
+          <w:szCs w:val="28"/>
+        </w:rPr>
+        <w:t>   + BaudRate: 9600</w:t>
+      </w:r>
+    </w:p>
+    <w:p>
+      <w:pPr>
+        <w:shd w:val="clear" w:color="auto" w:fill="FFFFFF"/>
+        <w:spacing w:after="0" w:line="240" w:lineRule="auto"/>
+        <w:ind w:left="567"/>
+        <w:rPr>
+          <w:rFonts w:ascii="Times New Roman" w:eastAsia="Times New Roman" w:hAnsi="Times New Roman" w:cs="Times New Roman"/>
+          <w:color w:val="000000"/>
+          <w:sz w:val="28"/>
+          <w:szCs w:val="28"/>
+        </w:rPr>
+      </w:pPr>
+      <w:r>
+        <w:rPr>
+          <w:rFonts w:ascii="Times New Roman" w:eastAsia="Times New Roman" w:hAnsi="Times New Roman" w:cs="Times New Roman"/>
+          <w:color w:val="000000"/>
+          <w:sz w:val="28"/>
+          <w:szCs w:val="28"/>
+        </w:rPr>
+        <w:t>   +  Kênh 001 </w:t>
+      </w:r>
+    </w:p>
+    <w:p>
+      <w:pPr>
+        <w:shd w:val="clear" w:color="auto" w:fill="FFFFFF"/>
+        <w:spacing w:after="0" w:line="240" w:lineRule="auto"/>
+        <w:ind w:left="567"/>
+        <w:rPr>
+          <w:rFonts w:ascii="Times New Roman" w:eastAsia="Times New Roman" w:hAnsi="Times New Roman" w:cs="Times New Roman"/>
+          <w:color w:val="000000"/>
+          <w:sz w:val="28"/>
+          <w:szCs w:val="28"/>
+        </w:rPr>
+      </w:pPr>
+      <w:r>
+        <w:rPr>
+          <w:rFonts w:ascii="Times New Roman" w:eastAsia="Times New Roman" w:hAnsi="Times New Roman" w:cs="Times New Roman"/>
+          <w:color w:val="000000"/>
+          <w:sz w:val="28"/>
+          <w:szCs w:val="28"/>
+        </w:rPr>
+        <w:t>Người dùng có thể thay đổi tốc độ truyền và kênh truyền khác nhau.</w:t>
+      </w:r>
+    </w:p>
+    <w:p>
+      <w:pPr>
+        <w:shd w:val="clear" w:color="auto" w:fill="FFFFFF"/>
+        <w:spacing w:after="0" w:line="240" w:lineRule="auto"/>
+        <w:ind w:left="567"/>
+        <w:rPr>
+          <w:rFonts w:ascii="Times New Roman" w:eastAsia="Times New Roman" w:hAnsi="Times New Roman" w:cs="Times New Roman"/>
+          <w:color w:val="000000"/>
+          <w:sz w:val="28"/>
+          <w:szCs w:val="28"/>
+        </w:rPr>
+      </w:pPr>
+      <w:r>
+        <w:rPr>
+          <w:rFonts w:ascii="Times New Roman" w:eastAsia="Times New Roman" w:hAnsi="Times New Roman" w:cs="Times New Roman"/>
+          <w:color w:val="000000"/>
+          <w:sz w:val="28"/>
+          <w:szCs w:val="28"/>
+        </w:rPr>
+        <w:t>Các chế độ truyền:</w:t>
+      </w:r>
+    </w:p>
+    <w:p>
+      <w:pPr>
+        <w:shd w:val="clear" w:color="auto" w:fill="FFFFFF"/>
+        <w:spacing w:after="0" w:line="240" w:lineRule="auto"/>
+        <w:ind w:left="567"/>
+        <w:rPr>
+          <w:rFonts w:ascii="Times New Roman" w:eastAsia="Times New Roman" w:hAnsi="Times New Roman" w:cs="Times New Roman"/>
+          <w:color w:val="000000"/>
+          <w:sz w:val="28"/>
+          <w:szCs w:val="28"/>
+        </w:rPr>
+      </w:pPr>
+      <w:r>
+        <w:rPr>
+          <w:rFonts w:ascii="Times New Roman" w:eastAsia="Times New Roman" w:hAnsi="Times New Roman" w:cs="Times New Roman"/>
+          <w:color w:val="000000"/>
+          <w:sz w:val="28"/>
+          <w:szCs w:val="28"/>
+        </w:rPr>
+        <w:t> FU1 ~ FU4  ( Được thiết Lập Bằng Lệnh AT)</w:t>
       </w:r>
     </w:p>
     <w:p>
       <w:pPr>
         <w:spacing w:line="240" w:lineRule="auto"/>
         <w:ind w:left="720"/>
+        <w:rPr>
+          <w:rFonts w:ascii="Times New Roman" w:eastAsia="Times New Roman" w:hAnsi="Times New Roman" w:cs="Times New Roman"/>
+          <w:color w:val="000000"/>
+          <w:sz w:val="28"/>
+          <w:szCs w:val="28"/>
+          <w:lang w:val="sv-SE" w:eastAsia="x-none"/>
+        </w:rPr>
+      </w:pPr>
+    </w:p>
+    <w:p>
+      <w:pPr>
+        <w:pStyle w:val="ListParagraph"/>
+        <w:numPr>
+          <w:ilvl w:val="0"/>
+          <w:numId w:val="2"/>
+        </w:numPr>
+        <w:spacing w:line="240" w:lineRule="auto"/>
         <w:jc w:val="both"/>
         <w:rPr>
           <w:rFonts w:ascii="Times New Roman" w:eastAsia="Times New Roman" w:hAnsi="Times New Roman" w:cs="Times New Roman"/>
-          <w:color w:val="000000"/>
-          <w:sz w:val="28"/>
-          <w:szCs w:val="28"/>
-          <w:lang w:val="sv-SE" w:eastAsia="x-none"/>
-        </w:rPr>
-      </w:pPr>
-      <w:r>
-        <w:rPr>
-          <w:rFonts w:ascii="Times New Roman" w:eastAsia="Times New Roman" w:hAnsi="Times New Roman" w:cs="Times New Roman"/>
-          <w:color w:val="000000"/>
-          <w:sz w:val="28"/>
-          <w:szCs w:val="28"/>
-          <w:lang w:val="sv-SE" w:eastAsia="x-none"/>
-        </w:rPr>
-        <w:t>Chức năng</w:t>
-      </w:r>
-    </w:p>
-    <w:p>
-      <w:pPr>
+          <w:b/>
+          <w:color w:val="000000"/>
+          <w:sz w:val="28"/>
+          <w:szCs w:val="28"/>
+          <w:lang w:val="sv-SE" w:eastAsia="x-none"/>
+        </w:rPr>
+      </w:pPr>
+      <w:r>
+        <w:rPr>
+          <w:rFonts w:ascii="Times New Roman" w:eastAsia="Times New Roman" w:hAnsi="Times New Roman" w:cs="Times New Roman"/>
+          <w:b/>
+          <w:color w:val="000000"/>
+          <w:sz w:val="28"/>
+          <w:szCs w:val="28"/>
+          <w:lang w:val="sv-SE" w:eastAsia="x-none"/>
+        </w:rPr>
+        <w:t>Mạch nguồn</w:t>
+      </w:r>
+    </w:p>
+    <w:p>
+      <w:pPr>
+        <w:pStyle w:val="ListParagraph"/>
+        <w:numPr>
+          <w:ilvl w:val="0"/>
+          <w:numId w:val="3"/>
+        </w:numPr>
         <w:spacing w:line="240" w:lineRule="auto"/>
-        <w:ind w:left="720"/>
         <w:jc w:val="both"/>
         <w:rPr>
           <w:rFonts w:ascii="Times New Roman" w:eastAsia="Times New Roman" w:hAnsi="Times New Roman" w:cs="Times New Roman"/>
-          <w:b/>
-          <w:color w:val="000000"/>
-          <w:sz w:val="28"/>
-          <w:szCs w:val="28"/>
-          <w:lang w:val="sv-SE" w:eastAsia="x-none"/>
-        </w:rPr>
-      </w:pPr>
-      <w:r>
-        <w:rPr>
-          <w:rFonts w:ascii="Times New Roman" w:eastAsia="Times New Roman" w:hAnsi="Times New Roman" w:cs="Times New Roman"/>
-          <w:b/>
+          <w:color w:val="000000"/>
+          <w:sz w:val="28"/>
+          <w:szCs w:val="28"/>
+          <w:lang w:val="sv-SE" w:eastAsia="x-none"/>
+        </w:rPr>
+      </w:pPr>
+      <w:r>
+        <w:rPr>
+          <w:rFonts w:ascii="Times New Roman" w:eastAsia="Times New Roman" w:hAnsi="Times New Roman" w:cs="Times New Roman"/>
+          <w:color w:val="000000"/>
+          <w:sz w:val="28"/>
+          <w:szCs w:val="28"/>
+          <w:lang w:val="sv-SE" w:eastAsia="x-none"/>
+        </w:rPr>
+        <w:t>Mạch nguồn có tác dụng cung cấp điện cho robot, với yêu cầu của robot thì cần các nguồn 12, 24v, 5v.</w:t>
+      </w:r>
+    </w:p>
+    <w:p>
+      <w:pPr>
+        <w:pStyle w:val="ListParagraph"/>
+        <w:numPr>
+          <w:ilvl w:val="0"/>
+          <w:numId w:val="3"/>
+        </w:numPr>
+        <w:spacing w:line="240" w:lineRule="auto"/>
+        <w:jc w:val="both"/>
+        <w:rPr>
+          <w:rFonts w:ascii="Times New Roman" w:eastAsia="Times New Roman" w:hAnsi="Times New Roman" w:cs="Times New Roman"/>
+          <w:color w:val="000000"/>
+          <w:sz w:val="28"/>
+          <w:szCs w:val="28"/>
+          <w:lang w:val="sv-SE" w:eastAsia="x-none"/>
+        </w:rPr>
+      </w:pPr>
+      <w:r>
+        <w:rPr>
+          <w:rFonts w:ascii="Times New Roman" w:eastAsia="Times New Roman" w:hAnsi="Times New Roman" w:cs="Times New Roman"/>
           <w:color w:val="000000"/>
           <w:sz w:val="28"/>
           <w:szCs w:val="28"/>
           <w:lang w:val="sv-SE" w:eastAsia="x-none"/>
         </w:rPr>
         <w:lastRenderedPageBreak/>
-        <w:t xml:space="preserve">4. </w:t>
-      </w:r>
-      <w:r>
-        <w:rPr>
-          <w:rFonts w:ascii="Times New Roman" w:eastAsia="Times New Roman" w:hAnsi="Times New Roman" w:cs="Times New Roman"/>
-          <w:b/>
-          <w:color w:val="000000"/>
-          <w:sz w:val="28"/>
-          <w:szCs w:val="28"/>
-          <w:lang w:val="sv-SE" w:eastAsia="x-none"/>
-        </w:rPr>
-        <w:t>Mạch nguồn</w:t>
-      </w:r>
+        <w:t xml:space="preserve">Với yêu cầu như vậy nhóm đề tài sử dụng </w:t>
+      </w:r>
+      <w:r>
+        <w:rPr>
+          <w:rFonts w:ascii="Times New Roman" w:eastAsia="Times New Roman" w:hAnsi="Times New Roman" w:cs="Times New Roman"/>
+          <w:color w:val="000000"/>
+          <w:sz w:val="28"/>
+          <w:szCs w:val="28"/>
+          <w:lang w:val="sv-SE" w:eastAsia="x-none"/>
+        </w:rPr>
+        <w:t>2 acquy 12v/7.5AH.</w:t>
+      </w:r>
+    </w:p>
+    <w:p>
+      <w:pPr>
+        <w:pStyle w:val="ListParagraph"/>
+        <w:spacing w:line="240" w:lineRule="auto"/>
+        <w:jc w:val="center"/>
+        <w:rPr>
+          <w:rFonts w:ascii="Times New Roman" w:eastAsia="Times New Roman" w:hAnsi="Times New Roman" w:cs="Times New Roman"/>
+          <w:color w:val="000000"/>
+          <w:sz w:val="28"/>
+          <w:szCs w:val="28"/>
+          <w:lang w:val="sv-SE" w:eastAsia="x-none"/>
+        </w:rPr>
+      </w:pPr>
+      <w:r>
+        <w:rPr>
+          <w:rFonts w:ascii="Times New Roman" w:eastAsia="Times New Roman" w:hAnsi="Times New Roman" w:cs="Times New Roman"/>
+          <w:noProof/>
+          <w:color w:val="000000"/>
+          <w:sz w:val="28"/>
+          <w:szCs w:val="28"/>
+        </w:rPr>
+        <w:drawing>
+          <wp:inline distT="0" distB="0" distL="0" distR="0">
+            <wp:extent cx="2352675" cy="1943100"/>
+            <wp:effectExtent l="0" t="0" r="9525" b="0"/>
+            <wp:docPr id="12" name="Picture 12"/>
+            <wp:cNvGraphicFramePr>
+              <a:graphicFrameLocks xmlns:a="http://schemas.openxmlformats.org/drawingml/2006/main" noChangeAspect="1"/>
+            </wp:cNvGraphicFramePr>
+            <a:graphic xmlns:a="http://schemas.openxmlformats.org/drawingml/2006/main">
+              <a:graphicData uri="http://schemas.openxmlformats.org/drawingml/2006/picture">
+                <pic:pic xmlns:pic="http://schemas.openxmlformats.org/drawingml/2006/picture">
+                  <pic:nvPicPr>
+                    <pic:cNvPr id="0" name="acquy.jpg"/>
+                    <pic:cNvPicPr/>
+                  </pic:nvPicPr>
+                  <pic:blipFill>
+                    <a:blip r:embed="rId17">
+                      <a:extLst>
+                        <a:ext uri="{28A0092B-C50C-407E-A947-70E740481C1C}">
+                          <a14:useLocalDpi xmlns:a14="http://schemas.microsoft.com/office/drawing/2010/main" val="0"/>
+                        </a:ext>
+                      </a:extLst>
+                    </a:blip>
+                    <a:stretch>
+                      <a:fillRect/>
+                    </a:stretch>
+                  </pic:blipFill>
+                  <pic:spPr>
+                    <a:xfrm>
+                      <a:off x="0" y="0"/>
+                      <a:ext cx="2352675" cy="1943100"/>
+                    </a:xfrm>
+                    <a:prstGeom prst="rect">
+                      <a:avLst/>
+                    </a:prstGeom>
+                  </pic:spPr>
+                </pic:pic>
+              </a:graphicData>
+            </a:graphic>
+          </wp:inline>
+        </w:drawing>
+      </w:r>
+    </w:p>
+    <w:p>
+      <w:pPr>
+        <w:pStyle w:val="ListParagraph"/>
+        <w:spacing w:line="240" w:lineRule="auto"/>
+        <w:jc w:val="center"/>
+        <w:rPr>
+          <w:rFonts w:ascii="Times New Roman" w:eastAsia="Times New Roman" w:hAnsi="Times New Roman" w:cs="Times New Roman"/>
+          <w:color w:val="000000"/>
+          <w:sz w:val="28"/>
+          <w:szCs w:val="28"/>
+          <w:lang w:val="sv-SE" w:eastAsia="x-none"/>
+        </w:rPr>
+      </w:pPr>
+      <w:r>
+        <w:rPr>
+          <w:rFonts w:ascii="Times New Roman" w:eastAsia="Times New Roman" w:hAnsi="Times New Roman" w:cs="Times New Roman"/>
+          <w:color w:val="000000"/>
+          <w:sz w:val="28"/>
+          <w:szCs w:val="28"/>
+          <w:lang w:val="sv-SE" w:eastAsia="x-none"/>
+        </w:rPr>
+        <w:t>Hình 2.3 acquy 12v</w:t>
+      </w:r>
+    </w:p>
+    <w:p>
+      <w:pPr>
+        <w:pStyle w:val="ListParagraph"/>
+        <w:numPr>
+          <w:ilvl w:val="0"/>
+          <w:numId w:val="3"/>
+        </w:numPr>
+        <w:spacing w:line="240" w:lineRule="auto"/>
+        <w:rPr>
+          <w:rFonts w:ascii="Times New Roman" w:eastAsia="Times New Roman" w:hAnsi="Times New Roman" w:cs="Times New Roman"/>
+          <w:color w:val="000000"/>
+          <w:sz w:val="28"/>
+          <w:szCs w:val="28"/>
+          <w:lang w:val="sv-SE" w:eastAsia="x-none"/>
+        </w:rPr>
+      </w:pPr>
+      <w:r>
+        <w:rPr>
+          <w:rFonts w:ascii="Times New Roman" w:eastAsia="Times New Roman" w:hAnsi="Times New Roman" w:cs="Times New Roman"/>
+          <w:color w:val="000000"/>
+          <w:sz w:val="28"/>
+          <w:szCs w:val="28"/>
+          <w:lang w:val="sv-SE" w:eastAsia="x-none"/>
+        </w:rPr>
+        <w:t>Tạo nguồn 5v với đầu vào là 12 hoặc 24v cần phải sử dụng 1 mạch giảm áp. Với yêu điểm công suất lớn, dải điện áp đầu vào rộng</w:t>
+      </w:r>
+      <w:r>
+        <w:rPr>
+          <w:rFonts w:ascii="Times New Roman" w:eastAsia="Times New Roman" w:hAnsi="Times New Roman" w:cs="Times New Roman"/>
+          <w:color w:val="000000"/>
+          <w:sz w:val="28"/>
+          <w:szCs w:val="28"/>
+          <w:lang w:val="sv-SE" w:eastAsia="x-none"/>
+        </w:rPr>
+        <w:t xml:space="preserve"> module buck LM2596 là phù hợp </w:t>
+      </w:r>
+    </w:p>
+    <w:p>
+      <w:pPr>
+        <w:pStyle w:val="ListParagraph"/>
+        <w:numPr>
+          <w:ilvl w:val="0"/>
+          <w:numId w:val="3"/>
+        </w:numPr>
+        <w:spacing w:line="240" w:lineRule="auto"/>
+        <w:jc w:val="center"/>
+        <w:rPr>
+          <w:rFonts w:ascii="Times New Roman" w:eastAsia="Times New Roman" w:hAnsi="Times New Roman" w:cs="Times New Roman"/>
+          <w:color w:val="000000"/>
+          <w:sz w:val="28"/>
+          <w:szCs w:val="28"/>
+          <w:lang w:val="sv-SE" w:eastAsia="x-none"/>
+        </w:rPr>
+      </w:pPr>
+      <w:r>
+        <w:rPr>
+          <w:rFonts w:ascii="Times New Roman" w:eastAsia="Times New Roman" w:hAnsi="Times New Roman" w:cs="Times New Roman"/>
+          <w:noProof/>
+          <w:color w:val="000000"/>
+          <w:sz w:val="28"/>
+          <w:szCs w:val="28"/>
+        </w:rPr>
+        <w:drawing>
+          <wp:inline distT="0" distB="0" distL="0" distR="0">
+            <wp:extent cx="2447925" cy="1866900"/>
+            <wp:effectExtent l="0" t="0" r="9525" b="0"/>
+            <wp:docPr id="13" name="Picture 13"/>
+            <wp:cNvGraphicFramePr>
+              <a:graphicFrameLocks xmlns:a="http://schemas.openxmlformats.org/drawingml/2006/main" noChangeAspect="1"/>
+            </wp:cNvGraphicFramePr>
+            <a:graphic xmlns:a="http://schemas.openxmlformats.org/drawingml/2006/main">
+              <a:graphicData uri="http://schemas.openxmlformats.org/drawingml/2006/picture">
+                <pic:pic xmlns:pic="http://schemas.openxmlformats.org/drawingml/2006/picture">
+                  <pic:nvPicPr>
+                    <pic:cNvPr id="0" name="tải xuống.jpg"/>
+                    <pic:cNvPicPr/>
+                  </pic:nvPicPr>
+                  <pic:blipFill>
+                    <a:blip r:embed="rId18">
+                      <a:extLst>
+                        <a:ext uri="{28A0092B-C50C-407E-A947-70E740481C1C}">
+                          <a14:useLocalDpi xmlns:a14="http://schemas.microsoft.com/office/drawing/2010/main" val="0"/>
+                        </a:ext>
+                      </a:extLst>
+                    </a:blip>
+                    <a:stretch>
+                      <a:fillRect/>
+                    </a:stretch>
+                  </pic:blipFill>
+                  <pic:spPr>
+                    <a:xfrm>
+                      <a:off x="0" y="0"/>
+                      <a:ext cx="2447925" cy="1866900"/>
+                    </a:xfrm>
+                    <a:prstGeom prst="rect">
+                      <a:avLst/>
+                    </a:prstGeom>
+                  </pic:spPr>
+                </pic:pic>
+              </a:graphicData>
+            </a:graphic>
+          </wp:inline>
+        </w:drawing>
+      </w:r>
+    </w:p>
+    <w:p>
+      <w:pPr>
+        <w:pStyle w:val="ListParagraph"/>
+        <w:spacing w:line="240" w:lineRule="auto"/>
+        <w:jc w:val="center"/>
+        <w:rPr>
+          <w:rFonts w:ascii="Times New Roman" w:eastAsia="Times New Roman" w:hAnsi="Times New Roman" w:cs="Times New Roman"/>
+          <w:color w:val="000000"/>
+          <w:sz w:val="28"/>
+          <w:szCs w:val="28"/>
+          <w:lang w:val="sv-SE" w:eastAsia="x-none"/>
+        </w:rPr>
+      </w:pPr>
+      <w:r>
+        <w:rPr>
+          <w:rFonts w:ascii="Times New Roman" w:eastAsia="Times New Roman" w:hAnsi="Times New Roman" w:cs="Times New Roman"/>
+          <w:color w:val="000000"/>
+          <w:sz w:val="28"/>
+          <w:szCs w:val="28"/>
+          <w:lang w:val="sv-SE" w:eastAsia="x-none"/>
+        </w:rPr>
+        <w:t>Hình 2.4 module hạ áp lm2596</w:t>
+      </w:r>
+    </w:p>
+    <w:p>
+      <w:pPr>
+        <w:pStyle w:val="ListParagraph"/>
+        <w:spacing w:line="240" w:lineRule="auto"/>
+        <w:jc w:val="both"/>
+        <w:rPr>
+          <w:rFonts w:ascii="Times New Roman" w:eastAsia="Times New Roman" w:hAnsi="Times New Roman" w:cs="Times New Roman"/>
+          <w:color w:val="000000"/>
+          <w:sz w:val="28"/>
+          <w:szCs w:val="28"/>
+          <w:lang w:val="sv-SE" w:eastAsia="x-none"/>
+        </w:rPr>
+      </w:pPr>
+      <w:r>
+        <w:rPr>
+          <w:rFonts w:ascii="Times New Roman" w:eastAsia="Times New Roman" w:hAnsi="Times New Roman" w:cs="Times New Roman"/>
+          <w:color w:val="000000"/>
+          <w:sz w:val="28"/>
+          <w:szCs w:val="28"/>
+          <w:lang w:val="sv-SE" w:eastAsia="x-none"/>
+        </w:rPr>
+        <w:t>+ Điện áp đầu vào từ 3 đến 40v</w:t>
+      </w:r>
+    </w:p>
+    <w:p>
+      <w:pPr>
+        <w:pStyle w:val="ListParagraph"/>
+        <w:spacing w:line="240" w:lineRule="auto"/>
+        <w:jc w:val="both"/>
+        <w:rPr>
+          <w:rFonts w:ascii="Times New Roman" w:eastAsia="Times New Roman" w:hAnsi="Times New Roman" w:cs="Times New Roman"/>
+          <w:color w:val="000000"/>
+          <w:sz w:val="28"/>
+          <w:szCs w:val="28"/>
+          <w:lang w:val="sv-SE" w:eastAsia="x-none"/>
+        </w:rPr>
+      </w:pPr>
+      <w:r>
+        <w:rPr>
+          <w:rFonts w:ascii="Times New Roman" w:eastAsia="Times New Roman" w:hAnsi="Times New Roman" w:cs="Times New Roman"/>
+          <w:color w:val="000000"/>
+          <w:sz w:val="28"/>
+          <w:szCs w:val="28"/>
+          <w:lang w:val="sv-SE" w:eastAsia="x-none"/>
+        </w:rPr>
+        <w:t>+ dòng max 3A</w:t>
+      </w:r>
+    </w:p>
+    <w:p>
+      <w:pPr>
+        <w:pStyle w:val="ListParagraph"/>
+        <w:spacing w:line="240" w:lineRule="auto"/>
+        <w:jc w:val="both"/>
+        <w:rPr>
+          <w:rFonts w:ascii="Times New Roman" w:eastAsia="Times New Roman" w:hAnsi="Times New Roman" w:cs="Times New Roman"/>
+          <w:color w:val="000000"/>
+          <w:sz w:val="28"/>
+          <w:szCs w:val="28"/>
+          <w:lang w:val="sv-SE" w:eastAsia="x-none"/>
+        </w:rPr>
+      </w:pPr>
+      <w:r>
+        <w:rPr>
+          <w:rFonts w:ascii="Times New Roman" w:eastAsia="Times New Roman" w:hAnsi="Times New Roman" w:cs="Times New Roman"/>
+          <w:color w:val="000000"/>
+          <w:sz w:val="28"/>
+          <w:szCs w:val="28"/>
+          <w:lang w:val="sv-SE" w:eastAsia="x-none"/>
+        </w:rPr>
+        <w:t>+ điện áp đầu ra 1.5 đến 25v</w:t>
+      </w:r>
+    </w:p>
+    <w:p>
+      <w:pPr>
+        <w:pStyle w:val="ListParagraph"/>
+        <w:spacing w:line="240" w:lineRule="auto"/>
+        <w:jc w:val="both"/>
+        <w:rPr>
+          <w:rFonts w:ascii="Times New Roman" w:eastAsia="Times New Roman" w:hAnsi="Times New Roman" w:cs="Times New Roman"/>
+          <w:color w:val="000000"/>
+          <w:sz w:val="28"/>
+          <w:szCs w:val="28"/>
+          <w:lang w:val="sv-SE" w:eastAsia="x-none"/>
+        </w:rPr>
+      </w:pPr>
+      <w:r>
+        <w:rPr>
+          <w:rFonts w:ascii="Times New Roman" w:eastAsia="Times New Roman" w:hAnsi="Times New Roman" w:cs="Times New Roman"/>
+          <w:color w:val="000000"/>
+          <w:sz w:val="28"/>
+          <w:szCs w:val="28"/>
+          <w:lang w:val="sv-SE" w:eastAsia="x-none"/>
+        </w:rPr>
+        <w:t>+ điều chỉnh điện áp đầu ra bằng biến trở</w:t>
+      </w:r>
+      <w:bookmarkStart w:id="0" w:name="_GoBack"/>
+      <w:bookmarkEnd w:id="0"/>
+    </w:p>
+    <w:p>
+      <w:pPr>
+        <w:pStyle w:val="ListParagraph"/>
+        <w:spacing w:line="240" w:lineRule="auto"/>
+        <w:jc w:val="both"/>
+        <w:rPr>
+          <w:rFonts w:ascii="Times New Roman" w:eastAsia="Times New Roman" w:hAnsi="Times New Roman" w:cs="Times New Roman"/>
+          <w:color w:val="000000"/>
+          <w:sz w:val="28"/>
+          <w:szCs w:val="28"/>
+          <w:lang w:val="sv-SE" w:eastAsia="x-none"/>
+        </w:rPr>
+      </w:pPr>
     </w:p>
     <w:p>
       <w:pPr>

</xml_diff>